<commit_message>
add fixes to labs
</commit_message>
<xml_diff>
--- a/ЛР1.docx
+++ b/ЛР1.docx
@@ -2312,56 +2312,6 @@
     </w:p>
     <w:p/>
     <w:p>
-      <w:r>
-        <w:drawing>
-          <wp:inline distT="0" distB="0" distL="114300" distR="114300">
-            <wp:extent cx="6245860" cy="7691755"/>
-            <wp:effectExtent l="0" t="0" r="2540" b="4445"/>
-            <wp:docPr id="4" name="Picture 3"/>
-            <wp:cNvGraphicFramePr>
-              <a:graphicFrameLocks xmlns:a="http://schemas.openxmlformats.org/drawingml/2006/main" noChangeAspect="1"/>
-            </wp:cNvGraphicFramePr>
-            <a:graphic xmlns:a="http://schemas.openxmlformats.org/drawingml/2006/main">
-              <a:graphicData uri="http://schemas.openxmlformats.org/drawingml/2006/picture">
-                <pic:pic xmlns:pic="http://schemas.openxmlformats.org/drawingml/2006/picture">
-                  <pic:nvPicPr>
-                    <pic:cNvPr id="4" name="Picture 3"/>
-                    <pic:cNvPicPr>
-                      <a:picLocks noChangeAspect="1"/>
-                    </pic:cNvPicPr>
-                  </pic:nvPicPr>
-                  <pic:blipFill>
-                    <a:blip r:embed="rId6"/>
-                    <a:stretch>
-                      <a:fillRect/>
-                    </a:stretch>
-                  </pic:blipFill>
-                  <pic:spPr>
-                    <a:xfrm>
-                      <a:off x="0" y="0"/>
-                      <a:ext cx="6245860" cy="7691755"/>
-                    </a:xfrm>
-                    <a:prstGeom prst="rect">
-                      <a:avLst/>
-                    </a:prstGeom>
-                    <a:noFill/>
-                    <a:ln>
-                      <a:noFill/>
-                    </a:ln>
-                  </pic:spPr>
-                </pic:pic>
-              </a:graphicData>
-            </a:graphic>
-          </wp:inline>
-        </w:drawing>
-      </w:r>
-    </w:p>
-    <w:p>
-      <w:pPr>
-        <w:ind w:left="0" w:leftChars="0" w:firstLine="0" w:firstLineChars="0"/>
-      </w:pPr>
-    </w:p>
-    <w:p>
       <w:pPr>
         <w:sectPr>
           <w:pgSz w:w="12240" w:h="15840"/>
@@ -2369,6 +2319,7 @@
           <w:cols w:space="720" w:num="1"/>
         </w:sectPr>
       </w:pPr>
+      <w:bookmarkStart w:id="0" w:name="_GoBack"/>
       <w:r>
         <w:drawing>
           <wp:inline distT="0" distB="0" distL="114300" distR="114300">
@@ -2388,7 +2339,7 @@
                     </pic:cNvPicPr>
                   </pic:nvPicPr>
                   <pic:blipFill>
-                    <a:blip r:embed="rId7"/>
+                    <a:blip r:embed="rId6"/>
                     <a:stretch>
                       <a:fillRect/>
                     </a:stretch>
@@ -2412,14 +2363,13 @@
           </wp:inline>
         </w:drawing>
       </w:r>
+      <w:bookmarkEnd w:id="0"/>
     </w:p>
     <w:p>
       <w:pPr>
         <w:spacing w:after="0" w:line="259" w:lineRule="auto"/>
         <w:ind w:left="0" w:leftChars="0" w:right="-306" w:firstLine="0" w:firstLineChars="0"/>
       </w:pPr>
-      <w:bookmarkStart w:id="0" w:name="_GoBack"/>
-      <w:bookmarkEnd w:id="0"/>
     </w:p>
     <w:sectPr>
       <w:pgSz w:w="12240" w:h="15840"/>
@@ -3217,7 +3167,7 @@
     <w:lsdException w:uiPriority="99" w:name="HTML Sample"/>
     <w:lsdException w:uiPriority="99" w:name="HTML Typewriter"/>
     <w:lsdException w:uiPriority="99" w:name="HTML Variable"/>
-    <w:lsdException w:uiPriority="99" w:name="Normal Table"/>
+    <w:lsdException w:qFormat="1" w:uiPriority="99" w:name="Normal Table"/>
     <w:lsdException w:uiPriority="99" w:name="annotation subject"/>
     <w:lsdException w:uiPriority="99" w:name="Table Simple 1"/>
     <w:lsdException w:uiPriority="99" w:name="Table Simple 2"/>
@@ -3389,6 +3339,7 @@
     <w:name w:val="Normal Table"/>
     <w:semiHidden/>
     <w:unhideWhenUsed/>
+    <w:qFormat/>
     <w:uiPriority w:val="99"/>
     <w:tblPr>
       <w:tblCellMar>
@@ -3401,6 +3352,7 @@
   </w:style>
   <w:style w:type="table" w:customStyle="1" w:styleId="4">
     <w:name w:val="TableGrid"/>
+    <w:qFormat/>
     <w:uiPriority w:val="0"/>
     <w:pPr>
       <w:spacing w:after="0" w:line="240" w:lineRule="auto"/>

</xml_diff>